<commit_message>
files ordering and convension
</commit_message>
<xml_diff>
--- a/testing agenda.docx
+++ b/testing agenda.docx
@@ -11,8 +11,6 @@
           <w:lang w:bidi="he-IL"/>
         </w:rPr>
       </w:pPr>
-      <w:bookmarkStart w:id="0" w:name="_GoBack"/>
-      <w:bookmarkEnd w:id="0"/>
       <w:r>
         <w:t>Describe how you would handle updates</w:t>
       </w:r>
@@ -65,7 +63,7 @@
                     </pic:cNvPicPr>
                   </pic:nvPicPr>
                   <pic:blipFill>
-                    <a:blip r:embed="rId5">
+                    <a:blip r:embed="rId6">
                       <a:extLst>
                         <a:ext uri="{28A0092B-C50C-407E-A947-70E740481C1C}">
                           <a14:useLocalDpi xmlns:a14="http://schemas.microsoft.com/office/drawing/2010/main" val="0"/>
@@ -404,6 +402,8 @@
           <w:tab w:val="left" w:pos="5261"/>
         </w:tabs>
       </w:pPr>
+      <w:bookmarkStart w:id="0" w:name="_GoBack"/>
+      <w:bookmarkEnd w:id="0"/>
     </w:p>
     <w:p>
       <w:pPr>
@@ -441,27 +441,334 @@
       <w:r>
         <w:t xml:space="preserve"> added tests that go through the filtering </w:t>
       </w:r>
+      <w:r>
+        <w:t>behavior</w:t>
+      </w:r>
+      <w:r>
+        <w:t xml:space="preserve"> in the app.</w:t>
+      </w:r>
+    </w:p>
+    <w:p>
+      <w:pPr>
+        <w:tabs>
+          <w:tab w:val="left" w:pos="5261"/>
+        </w:tabs>
+      </w:pPr>
+      <w:r>
+        <w:t xml:space="preserve"> </w:t>
+      </w:r>
+    </w:p>
+    <w:p>
+      <w:pPr>
+        <w:rPr>
+          <w:rFonts w:ascii="Arial" w:eastAsia="Times New Roman" w:hAnsi="Arial" w:cs="Arial"/>
+          <w:color w:val="000000"/>
+          <w:sz w:val="20"/>
+          <w:szCs w:val="20"/>
+          <w:lang w:bidi="he-IL"/>
+        </w:rPr>
+      </w:pPr>
+      <w:r>
+        <w:rPr>
+          <w:rFonts w:ascii="Arial" w:eastAsia="Times New Roman" w:hAnsi="Arial" w:cs="Arial"/>
+          <w:color w:val="000000"/>
+          <w:sz w:val="20"/>
+          <w:szCs w:val="20"/>
+          <w:lang w:bidi="he-IL"/>
+        </w:rPr>
+        <w:t xml:space="preserve">An explanation about how you would handle </w:t>
+      </w:r>
+      <w:proofErr w:type="gramStart"/>
+      <w:r>
+        <w:rPr>
+          <w:rFonts w:ascii="Arial" w:eastAsia="Times New Roman" w:hAnsi="Arial" w:cs="Arial"/>
+          <w:color w:val="000000"/>
+          <w:sz w:val="20"/>
+          <w:szCs w:val="20"/>
+          <w:lang w:bidi="he-IL"/>
+        </w:rPr>
+        <w:t>updates  of</w:t>
+      </w:r>
+      <w:proofErr w:type="gramEnd"/>
+      <w:r>
+        <w:rPr>
+          <w:rFonts w:ascii="Arial" w:eastAsia="Times New Roman" w:hAnsi="Arial" w:cs="Arial"/>
+          <w:color w:val="000000"/>
+          <w:sz w:val="20"/>
+          <w:szCs w:val="20"/>
+          <w:lang w:bidi="he-IL"/>
+        </w:rPr>
+        <w:t xml:space="preserve"> the given Data origin</w:t>
+      </w:r>
+    </w:p>
+    <w:p>
+      <w:pPr>
+        <w:rPr>
+          <w:rFonts w:ascii="Times New Roman" w:eastAsia="Times New Roman" w:hAnsi="Times New Roman" w:cs="Times New Roman"/>
+          <w:lang w:bidi="he-IL"/>
+        </w:rPr>
+      </w:pPr>
+    </w:p>
+    <w:p>
+      <w:pPr>
+        <w:tabs>
+          <w:tab w:val="left" w:pos="5261"/>
+        </w:tabs>
+        <w:rPr>
+          <w:lang w:bidi="he-IL"/>
+        </w:rPr>
+      </w:pPr>
+      <w:r>
+        <w:rPr>
+          <w:lang w:bidi="he-IL"/>
+        </w:rPr>
+        <w:t xml:space="preserve">The way I </w:t>
+      </w:r>
+      <w:r>
+        <w:rPr>
+          <w:lang w:bidi="he-IL"/>
+        </w:rPr>
+        <w:t>managed</w:t>
+      </w:r>
+      <w:r>
+        <w:rPr>
+          <w:lang w:bidi="he-IL"/>
+        </w:rPr>
+        <w:t xml:space="preserve"> the data handling, manipulation and reading, is a way in which the data will always be converted into array of matches no matter what the source is.</w:t>
+      </w:r>
+    </w:p>
+    <w:p>
+      <w:pPr>
+        <w:tabs>
+          <w:tab w:val="left" w:pos="5261"/>
+        </w:tabs>
+        <w:rPr>
+          <w:lang w:bidi="he-IL"/>
+        </w:rPr>
+      </w:pPr>
+      <w:r>
+        <w:rPr>
+          <w:lang w:bidi="he-IL"/>
+        </w:rPr>
+        <w:t>My purpose was that the data reading will be “black box” for the rest of the service.</w:t>
+      </w:r>
+    </w:p>
+    <w:p>
+      <w:pPr>
+        <w:tabs>
+          <w:tab w:val="left" w:pos="5261"/>
+        </w:tabs>
+        <w:rPr>
+          <w:lang w:bidi="he-IL"/>
+        </w:rPr>
+      </w:pPr>
+      <w:r>
+        <w:rPr>
+          <w:lang w:bidi="he-IL"/>
+        </w:rPr>
+        <w:t>T</w:t>
+      </w:r>
+      <w:r>
+        <w:rPr>
+          <w:lang w:bidi="he-IL"/>
+        </w:rPr>
+        <w:t xml:space="preserve">he file in charge for this is the </w:t>
+      </w:r>
       <w:proofErr w:type="spellStart"/>
       <w:r>
-        <w:t>behivor</w:t>
+        <w:rPr>
+          <w:lang w:bidi="he-IL"/>
+        </w:rPr>
+        <w:t>DataTransformingHandler</w:t>
       </w:r>
       <w:proofErr w:type="spellEnd"/>
       <w:r>
-        <w:t xml:space="preserve"> in the app.</w:t>
-      </w:r>
-    </w:p>
-    <w:p>
-      <w:pPr>
-        <w:tabs>
-          <w:tab w:val="left" w:pos="5261"/>
-        </w:tabs>
-        <w:rPr>
-          <w:lang w:bidi="he-IL"/>
-        </w:rPr>
-      </w:pPr>
-      <w:r>
+        <w:rPr>
+          <w:lang w:bidi="he-IL"/>
+        </w:rPr>
+        <w:t xml:space="preserve">, which gets as input from the </w:t>
+      </w:r>
+      <w:proofErr w:type="spellStart"/>
+      <w:r>
+        <w:rPr>
+          <w:lang w:bidi="he-IL"/>
+        </w:rPr>
+        <w:t>config</w:t>
+      </w:r>
+      <w:proofErr w:type="spellEnd"/>
+      <w:r>
+        <w:rPr>
+          <w:lang w:bidi="he-IL"/>
+        </w:rPr>
+        <w:t xml:space="preserve"> file the </w:t>
+      </w:r>
+      <w:r>
+        <w:rPr>
+          <w:lang w:bidi="he-IL"/>
+        </w:rPr>
+        <w:t>data origin format</w:t>
+      </w:r>
+      <w:r>
+        <w:rPr>
+          <w:lang w:bidi="he-IL"/>
+        </w:rPr>
+        <w:t>, process the data origin, and returns array of matches.</w:t>
+      </w:r>
+    </w:p>
+    <w:p>
+      <w:pPr>
+        <w:tabs>
+          <w:tab w:val="left" w:pos="5261"/>
+        </w:tabs>
+        <w:rPr>
+          <w:lang w:bidi="he-IL"/>
+        </w:rPr>
+      </w:pPr>
+    </w:p>
+    <w:p>
+      <w:pPr>
+        <w:tabs>
+          <w:tab w:val="left" w:pos="5261"/>
+        </w:tabs>
+        <w:rPr>
+          <w:lang w:bidi="he-IL"/>
+        </w:rPr>
+      </w:pPr>
+      <w:r>
+        <w:rPr>
+          <w:lang w:bidi="he-IL"/>
+        </w:rPr>
+        <w:t>For example, if we decide to change the data origin to remote 3</w:t>
+      </w:r>
+      <w:r>
+        <w:rPr>
+          <w:vertAlign w:val="superscript"/>
+          <w:lang w:bidi="he-IL"/>
+        </w:rPr>
+        <w:t>rd</w:t>
+      </w:r>
+      <w:r>
+        <w:rPr>
+          <w:lang w:bidi="he-IL"/>
+        </w:rPr>
+        <w:t xml:space="preserve"> party service, the changes that needs to be done are:</w:t>
+      </w:r>
+    </w:p>
+    <w:p>
+      <w:pPr>
+        <w:pStyle w:val="ListParagraph"/>
+        <w:numPr>
+          <w:ilvl w:val="0"/>
+          <w:numId w:val="1"/>
+        </w:numPr>
+        <w:tabs>
+          <w:tab w:val="left" w:pos="5261"/>
+        </w:tabs>
+        <w:rPr>
+          <w:lang w:bidi="he-IL"/>
+        </w:rPr>
+      </w:pPr>
+      <w:r>
+        <w:rPr>
+          <w:lang w:bidi="he-IL"/>
+        </w:rPr>
+        <w:t xml:space="preserve">Change the file type in the </w:t>
+      </w:r>
+      <w:proofErr w:type="spellStart"/>
+      <w:r>
+        <w:rPr>
+          <w:lang w:bidi="he-IL"/>
+        </w:rPr>
+        <w:t>config</w:t>
+      </w:r>
+      <w:proofErr w:type="spellEnd"/>
+      <w:r>
+        <w:rPr>
+          <w:lang w:bidi="he-IL"/>
+        </w:rPr>
+        <w:t xml:space="preserve"> file</w:t>
+      </w:r>
+      <w:r>
+        <w:rPr>
+          <w:lang w:bidi="he-IL"/>
+        </w:rPr>
+        <w:t xml:space="preserve"> to http/</w:t>
+      </w:r>
+      <w:proofErr w:type="spellStart"/>
+      <w:r>
+        <w:rPr>
+          <w:lang w:bidi="he-IL"/>
+        </w:rPr>
+        <w:t>Json</w:t>
+      </w:r>
+      <w:proofErr w:type="spellEnd"/>
+      <w:r>
+        <w:rPr>
+          <w:lang w:bidi="he-IL"/>
+        </w:rPr>
         <w:t xml:space="preserve"> </w:t>
       </w:r>
+      <w:proofErr w:type="spellStart"/>
+      <w:r>
+        <w:rPr>
+          <w:lang w:bidi="he-IL"/>
+        </w:rPr>
+        <w:t>etc</w:t>
+      </w:r>
+      <w:proofErr w:type="spellEnd"/>
+    </w:p>
+    <w:p>
+      <w:pPr>
+        <w:pStyle w:val="ListParagraph"/>
+        <w:numPr>
+          <w:ilvl w:val="0"/>
+          <w:numId w:val="1"/>
+        </w:numPr>
+        <w:tabs>
+          <w:tab w:val="left" w:pos="5261"/>
+        </w:tabs>
+        <w:rPr>
+          <w:lang w:bidi="he-IL"/>
+        </w:rPr>
+      </w:pPr>
+      <w:r>
+        <w:rPr>
+          <w:lang w:bidi="he-IL"/>
+        </w:rPr>
+        <w:t>Implement function that will get the new data format</w:t>
+      </w:r>
+      <w:r>
+        <w:rPr>
+          <w:lang w:bidi="he-IL"/>
+        </w:rPr>
+        <w:t>, parse and manipulate it,</w:t>
+      </w:r>
+      <w:r>
+        <w:rPr>
+          <w:lang w:bidi="he-IL"/>
+        </w:rPr>
+        <w:t xml:space="preserve"> and return an array of matches.</w:t>
+      </w:r>
+    </w:p>
+    <w:p>
+      <w:pPr>
+        <w:tabs>
+          <w:tab w:val="left" w:pos="5261"/>
+        </w:tabs>
+        <w:rPr>
+          <w:lang w:bidi="he-IL"/>
+        </w:rPr>
+      </w:pPr>
+    </w:p>
+    <w:p>
+      <w:pPr>
+        <w:tabs>
+          <w:tab w:val="left" w:pos="5261"/>
+        </w:tabs>
+        <w:rPr>
+          <w:lang w:bidi="he-IL"/>
+        </w:rPr>
+      </w:pPr>
     </w:p>
     <w:sectPr>
       <w:pgSz w:w="11900" w:h="16840"/>
@@ -471,6 +778,103 @@
     </w:sectPr>
   </w:body>
 </w:document>
+</file>
+
+<file path=word/numbering.xml><?xml version="1.0" encoding="utf-8"?>
+<w:numbering xmlns:wpc="http://schemas.microsoft.com/office/word/2010/wordprocessingCanvas" xmlns:mo="http://schemas.microsoft.com/office/mac/office/2008/main" xmlns:mc="http://schemas.openxmlformats.org/markup-compatibility/2006" xmlns:mv="urn:schemas-microsoft-com:mac:vml" xmlns:o="urn:schemas-microsoft-com:office:office" xmlns:r="http://schemas.openxmlformats.org/officeDocument/2006/relationships" xmlns:m="http://schemas.openxmlformats.org/officeDocument/2006/math" xmlns:v="urn:schemas-microsoft-com:vml" xmlns:wp14="http://schemas.microsoft.com/office/word/2010/wordprocessingDrawing" xmlns:wp="http://schemas.openxmlformats.org/drawingml/2006/wordprocessingDrawing" xmlns:w10="urn:schemas-microsoft-com:office:word" xmlns:w="http://schemas.openxmlformats.org/wordprocessingml/2006/main" xmlns:w14="http://schemas.microsoft.com/office/word/2010/wordml" xmlns:w15="http://schemas.microsoft.com/office/word/2012/wordml" xmlns:wpg="http://schemas.microsoft.com/office/word/2010/wordprocessingGroup" xmlns:wpi="http://schemas.microsoft.com/office/word/2010/wordprocessingInk" xmlns:wne="http://schemas.microsoft.com/office/word/2006/wordml" xmlns:wps="http://schemas.microsoft.com/office/word/2010/wordprocessingShape" mc:Ignorable="w14 w15 wp14">
+  <w:abstractNum w:abstractNumId="0">
+    <w:nsid w:val="047F3ACB"/>
+    <w:multiLevelType w:val="hybridMultilevel"/>
+    <w:tmpl w:val="0DD05448"/>
+    <w:lvl w:ilvl="0" w:tplc="0409000F">
+      <w:start w:val="1"/>
+      <w:numFmt w:val="decimal"/>
+      <w:lvlText w:val="%1."/>
+      <w:lvlJc w:val="left"/>
+      <w:pPr>
+        <w:ind w:left="720" w:hanging="360"/>
+      </w:pPr>
+      <w:rPr>
+        <w:rFonts w:hint="default"/>
+      </w:rPr>
+    </w:lvl>
+    <w:lvl w:ilvl="1" w:tplc="04090019" w:tentative="1">
+      <w:start w:val="1"/>
+      <w:numFmt w:val="lowerLetter"/>
+      <w:lvlText w:val="%2."/>
+      <w:lvlJc w:val="left"/>
+      <w:pPr>
+        <w:ind w:left="1440" w:hanging="360"/>
+      </w:pPr>
+    </w:lvl>
+    <w:lvl w:ilvl="2" w:tplc="0409001B" w:tentative="1">
+      <w:start w:val="1"/>
+      <w:numFmt w:val="lowerRoman"/>
+      <w:lvlText w:val="%3."/>
+      <w:lvlJc w:val="right"/>
+      <w:pPr>
+        <w:ind w:left="2160" w:hanging="180"/>
+      </w:pPr>
+    </w:lvl>
+    <w:lvl w:ilvl="3" w:tplc="0409000F" w:tentative="1">
+      <w:start w:val="1"/>
+      <w:numFmt w:val="decimal"/>
+      <w:lvlText w:val="%4."/>
+      <w:lvlJc w:val="left"/>
+      <w:pPr>
+        <w:ind w:left="2880" w:hanging="360"/>
+      </w:pPr>
+    </w:lvl>
+    <w:lvl w:ilvl="4" w:tplc="04090019" w:tentative="1">
+      <w:start w:val="1"/>
+      <w:numFmt w:val="lowerLetter"/>
+      <w:lvlText w:val="%5."/>
+      <w:lvlJc w:val="left"/>
+      <w:pPr>
+        <w:ind w:left="3600" w:hanging="360"/>
+      </w:pPr>
+    </w:lvl>
+    <w:lvl w:ilvl="5" w:tplc="0409001B" w:tentative="1">
+      <w:start w:val="1"/>
+      <w:numFmt w:val="lowerRoman"/>
+      <w:lvlText w:val="%6."/>
+      <w:lvlJc w:val="right"/>
+      <w:pPr>
+        <w:ind w:left="4320" w:hanging="180"/>
+      </w:pPr>
+    </w:lvl>
+    <w:lvl w:ilvl="6" w:tplc="0409000F" w:tentative="1">
+      <w:start w:val="1"/>
+      <w:numFmt w:val="decimal"/>
+      <w:lvlText w:val="%7."/>
+      <w:lvlJc w:val="left"/>
+      <w:pPr>
+        <w:ind w:left="5040" w:hanging="360"/>
+      </w:pPr>
+    </w:lvl>
+    <w:lvl w:ilvl="7" w:tplc="04090019" w:tentative="1">
+      <w:start w:val="1"/>
+      <w:numFmt w:val="lowerLetter"/>
+      <w:lvlText w:val="%8."/>
+      <w:lvlJc w:val="left"/>
+      <w:pPr>
+        <w:ind w:left="5760" w:hanging="360"/>
+      </w:pPr>
+    </w:lvl>
+    <w:lvl w:ilvl="8" w:tplc="0409001B" w:tentative="1">
+      <w:start w:val="1"/>
+      <w:numFmt w:val="lowerRoman"/>
+      <w:lvlText w:val="%9."/>
+      <w:lvlJc w:val="right"/>
+      <w:pPr>
+        <w:ind w:left="6480" w:hanging="180"/>
+      </w:pPr>
+    </w:lvl>
+  </w:abstractNum>
+  <w:num w:numId="1">
+    <w:abstractNumId w:val="0"/>
+  </w:num>
+</w:numbering>
 </file>
 
 <file path=word/styles.xml><?xml version="1.0" encoding="utf-8"?>
@@ -899,6 +1303,17 @@
     <w:semiHidden/>
     <w:unhideWhenUsed/>
   </w:style>
+  <w:style w:type="paragraph" w:styleId="ListParagraph">
+    <w:name w:val="List Paragraph"/>
+    <w:basedOn w:val="Normal"/>
+    <w:uiPriority w:val="34"/>
+    <w:qFormat/>
+    <w:rsid w:val="00E650B7"/>
+    <w:pPr>
+      <w:ind w:left="720"/>
+      <w:contextualSpacing/>
+    </w:pPr>
+  </w:style>
 </w:styles>
 </file>
 
@@ -1168,7 +1583,7 @@
 </file>
 
 <file path=customXml/itemProps1.xml><?xml version="1.0" encoding="utf-8"?>
-<ds:datastoreItem xmlns:ds="http://schemas.openxmlformats.org/officeDocument/2006/customXml" ds:itemID="{8582B2E7-6148-3345-AC8C-9CCD18DA4583}">
+<ds:datastoreItem xmlns:ds="http://schemas.openxmlformats.org/officeDocument/2006/customXml" ds:itemID="{94E40F5D-8ADF-1B4F-8507-305CA8870328}">
   <ds:schemaRefs>
     <ds:schemaRef ds:uri="http://schemas.openxmlformats.org/officeDocument/2006/bibliography"/>
   </ds:schemaRefs>

</xml_diff>